<commit_message>
v0.99 - PreRelease 1 - req + logo update
</commit_message>
<xml_diff>
--- a/Пояснительная записка.docx
+++ b/Пояснительная записка.docx
@@ -723,7 +723,21 @@
           <w:sz w:val="24"/>
           <w:szCs w:val="24"/>
         </w:rPr>
-        <w:t>Множитель очков увеличивается за каждое убийство (макс. 1.5).</w:t>
+        <w:t xml:space="preserve">Множитель очков увеличивается за каждое убийство (макс. </w:t>
+      </w:r>
+      <w:r>
+        <w:rPr>
+          <w:sz w:val="24"/>
+          <w:szCs w:val="24"/>
+        </w:rPr>
+        <w:t>2.0</w:t>
+      </w:r>
+      <w:r>
+        <w:rPr>
+          <w:sz w:val="24"/>
+          <w:szCs w:val="24"/>
+        </w:rPr>
+        <w:t>).</w:t>
       </w:r>
     </w:p>
     <w:p>
@@ -760,7 +774,14 @@
           <w:sz w:val="24"/>
           <w:szCs w:val="24"/>
         </w:rPr>
-        <w:t>75</w:t>
+        <w:t>6</w:t>
+      </w:r>
+      <w:r>
+        <w:rPr>
+          <w:sz w:val="24"/>
+          <w:szCs w:val="24"/>
+        </w:rPr>
+        <w:t>5</w:t>
       </w:r>
       <w:r>
         <w:rPr>
@@ -806,7 +827,6 @@
         <w:rPr>
           <w:sz w:val="24"/>
           <w:szCs w:val="24"/>
-          <w:lang w:val="en-US"/>
         </w:rPr>
       </w:pPr>
       <w:r>
@@ -856,15 +876,64 @@
         <w:rPr>
           <w:sz w:val="24"/>
           <w:szCs w:val="24"/>
+        </w:rPr>
+      </w:pPr>
+      <w:r>
+        <w:rPr>
+          <w:sz w:val="24"/>
+          <w:szCs w:val="24"/>
+        </w:rPr>
+        <w:t>Библиотеки</w:t>
+      </w:r>
+      <w:r>
+        <w:rPr>
+          <w:sz w:val="24"/>
+          <w:szCs w:val="24"/>
+        </w:rPr>
+        <w:t xml:space="preserve">: </w:t>
+      </w:r>
+      <w:r>
+        <w:rPr>
+          <w:sz w:val="24"/>
+          <w:szCs w:val="24"/>
+        </w:rPr>
+        <w:t>Встроенные</w:t>
+      </w:r>
+      <w:r>
+        <w:rPr>
+          <w:sz w:val="24"/>
+          <w:szCs w:val="24"/>
+        </w:rPr>
+        <w:t xml:space="preserve"> </w:t>
+      </w:r>
+      <w:r>
+        <w:rPr>
+          <w:sz w:val="24"/>
+          <w:szCs w:val="24"/>
+        </w:rPr>
+        <w:t>в</w:t>
+      </w:r>
+      <w:r>
+        <w:rPr>
+          <w:sz w:val="24"/>
+          <w:szCs w:val="24"/>
+        </w:rPr>
+        <w:t xml:space="preserve"> </w:t>
+      </w:r>
+      <w:r>
+        <w:rPr>
+          <w:sz w:val="24"/>
+          <w:szCs w:val="24"/>
           <w:lang w:val="en-US"/>
         </w:rPr>
-      </w:pPr>
-      <w:r>
-        <w:rPr>
-          <w:sz w:val="24"/>
-          <w:szCs w:val="24"/>
-        </w:rPr>
-        <w:t>Библиотеки</w:t>
+        <w:t>python</w:t>
+      </w:r>
+      <w:r>
+        <w:rPr>
+          <w:sz w:val="24"/>
+          <w:szCs w:val="24"/>
+        </w:rPr>
+        <w:t xml:space="preserve">: </w:t>
       </w:r>
       <w:r>
         <w:rPr>
@@ -872,14 +941,14 @@
           <w:szCs w:val="24"/>
           <w:lang w:val="en-US"/>
         </w:rPr>
-        <w:t xml:space="preserve">: </w:t>
-      </w:r>
-      <w:r>
-        <w:rPr>
-          <w:sz w:val="24"/>
-          <w:szCs w:val="24"/>
-        </w:rPr>
-        <w:t>Встроенные</w:t>
+        <w:t>random</w:t>
+      </w:r>
+      <w:r>
+        <w:rPr>
+          <w:sz w:val="24"/>
+          <w:szCs w:val="24"/>
+        </w:rPr>
+        <w:t xml:space="preserve">, </w:t>
       </w:r>
       <w:r>
         <w:rPr>
@@ -887,14 +956,14 @@
           <w:szCs w:val="24"/>
           <w:lang w:val="en-US"/>
         </w:rPr>
-        <w:t xml:space="preserve"> </w:t>
-      </w:r>
-      <w:r>
-        <w:rPr>
-          <w:sz w:val="24"/>
-          <w:szCs w:val="24"/>
-        </w:rPr>
-        <w:t>в</w:t>
+        <w:t>math</w:t>
+      </w:r>
+      <w:r>
+        <w:rPr>
+          <w:sz w:val="24"/>
+          <w:szCs w:val="24"/>
+        </w:rPr>
+        <w:t xml:space="preserve">, </w:t>
       </w:r>
       <w:r>
         <w:rPr>
@@ -902,15 +971,31 @@
           <w:szCs w:val="24"/>
           <w:lang w:val="en-US"/>
         </w:rPr>
-        <w:t xml:space="preserve"> </w:t>
-      </w:r>
+        <w:t>time</w:t>
+      </w:r>
+      <w:r>
+        <w:rPr>
+          <w:sz w:val="24"/>
+          <w:szCs w:val="24"/>
+        </w:rPr>
+        <w:t xml:space="preserve">, </w:t>
+      </w:r>
+      <w:proofErr w:type="spellStart"/>
       <w:r>
         <w:rPr>
           <w:sz w:val="24"/>
           <w:szCs w:val="24"/>
           <w:lang w:val="en-US"/>
         </w:rPr>
-        <w:t>python</w:t>
+        <w:t>os</w:t>
+      </w:r>
+      <w:proofErr w:type="spellEnd"/>
+      <w:r>
+        <w:rPr>
+          <w:sz w:val="24"/>
+          <w:szCs w:val="24"/>
+        </w:rPr>
+        <w:t xml:space="preserve">, </w:t>
       </w:r>
       <w:r>
         <w:rPr>
@@ -918,49 +1003,7 @@
           <w:szCs w:val="24"/>
           <w:lang w:val="en-US"/>
         </w:rPr>
-        <w:t xml:space="preserve">: </w:t>
-      </w:r>
-      <w:r>
-        <w:rPr>
-          <w:sz w:val="24"/>
-          <w:szCs w:val="24"/>
-          <w:lang w:val="en-US"/>
-        </w:rPr>
-        <w:t>random,</w:t>
-      </w:r>
-      <w:r>
-        <w:rPr>
-          <w:sz w:val="24"/>
-          <w:szCs w:val="24"/>
-          <w:lang w:val="en-US"/>
-        </w:rPr>
-        <w:t xml:space="preserve"> </w:t>
-      </w:r>
-      <w:r>
-        <w:rPr>
-          <w:sz w:val="24"/>
-          <w:szCs w:val="24"/>
-          <w:lang w:val="en-US"/>
-        </w:rPr>
-        <w:t xml:space="preserve">math, time, </w:t>
-      </w:r>
-      <w:proofErr w:type="spellStart"/>
-      <w:r>
-        <w:rPr>
-          <w:sz w:val="24"/>
-          <w:szCs w:val="24"/>
-          <w:lang w:val="en-US"/>
-        </w:rPr>
-        <w:t>os</w:t>
-      </w:r>
-      <w:proofErr w:type="spellEnd"/>
-      <w:r>
-        <w:rPr>
-          <w:sz w:val="24"/>
-          <w:szCs w:val="24"/>
-          <w:lang w:val="en-US"/>
-        </w:rPr>
-        <w:t>, sys</w:t>
+        <w:t>sys</w:t>
       </w:r>
     </w:p>
     <w:p>
@@ -969,47 +1012,37 @@
         <w:rPr>
           <w:sz w:val="24"/>
           <w:szCs w:val="24"/>
+        </w:rPr>
+      </w:pPr>
+      <w:r>
+        <w:rPr>
+          <w:sz w:val="24"/>
+          <w:szCs w:val="24"/>
+        </w:rPr>
+        <w:t xml:space="preserve">     </w:t>
+      </w:r>
+      <w:r>
+        <w:rPr>
+          <w:sz w:val="24"/>
+          <w:szCs w:val="24"/>
+        </w:rPr>
+        <w:t>Внешние</w:t>
+      </w:r>
+      <w:r>
+        <w:rPr>
+          <w:sz w:val="24"/>
+          <w:szCs w:val="24"/>
+        </w:rPr>
+        <w:t xml:space="preserve">: </w:t>
+      </w:r>
+      <w:proofErr w:type="spellStart"/>
+      <w:r>
+        <w:rPr>
+          <w:sz w:val="24"/>
+          <w:szCs w:val="24"/>
           <w:lang w:val="en-US"/>
         </w:rPr>
-      </w:pPr>
-      <w:r>
-        <w:rPr>
-          <w:sz w:val="24"/>
-          <w:szCs w:val="24"/>
-          <w:lang w:val="en-US"/>
-        </w:rPr>
-        <w:t xml:space="preserve">     </w:t>
-      </w:r>
-      <w:r>
-        <w:rPr>
-          <w:sz w:val="24"/>
-          <w:szCs w:val="24"/>
-        </w:rPr>
-        <w:t>Внешние</w:t>
-      </w:r>
-      <w:r>
-        <w:rPr>
-          <w:sz w:val="24"/>
-          <w:szCs w:val="24"/>
-        </w:rPr>
-        <w:t xml:space="preserve">: </w:t>
-      </w:r>
-      <w:proofErr w:type="spellStart"/>
-      <w:r>
-        <w:rPr>
-          <w:sz w:val="24"/>
-          <w:szCs w:val="24"/>
-          <w:lang w:val="en-US"/>
-        </w:rPr>
-        <w:t>Py</w:t>
-      </w:r>
-      <w:r>
-        <w:rPr>
-          <w:sz w:val="24"/>
-          <w:szCs w:val="24"/>
-          <w:lang w:val="en-US"/>
-        </w:rPr>
-        <w:t>game</w:t>
+        <w:t>Pygame</w:t>
       </w:r>
       <w:proofErr w:type="spellEnd"/>
     </w:p>
@@ -1097,26 +1130,217 @@
     </w:p>
     <w:p>
       <w:pPr>
-        <w:ind w:left="360"/>
-        <w:rPr>
-          <w:sz w:val="24"/>
-          <w:szCs w:val="24"/>
-        </w:rPr>
-      </w:pPr>
-      <w:r>
+        <w:pStyle w:val="a3"/>
         <w:rPr>
           <w:sz w:val="24"/>
           <w:szCs w:val="24"/>
           <w:lang w:val="en-US"/>
         </w:rPr>
-        <w:t xml:space="preserve">// </w:t>
-      </w:r>
-      <w:r>
-        <w:rPr>
-          <w:sz w:val="24"/>
-          <w:szCs w:val="24"/>
-        </w:rPr>
-        <w:t>Пока нет</w:t>
+      </w:pPr>
+      <w:r>
+        <w:rPr>
+          <w:noProof/>
+          <w:sz w:val="24"/>
+          <w:szCs w:val="24"/>
+          <w:lang w:val="en-US"/>
+        </w:rPr>
+        <w:lastRenderedPageBreak/>
+        <w:drawing>
+          <wp:anchor distT="0" distB="0" distL="114300" distR="114300" simplePos="0" relativeHeight="251660288" behindDoc="0" locked="0" layoutInCell="1" allowOverlap="1" wp14:anchorId="3C3ECBD7" wp14:editId="2D602EC7">
+            <wp:simplePos x="0" y="0"/>
+            <wp:positionH relativeFrom="margin">
+              <wp:align>center</wp:align>
+            </wp:positionH>
+            <wp:positionV relativeFrom="paragraph">
+              <wp:posOffset>6818630</wp:posOffset>
+            </wp:positionV>
+            <wp:extent cx="5180330" cy="2955925"/>
+            <wp:effectExtent l="0" t="0" r="1270" b="0"/>
+            <wp:wrapSquare wrapText="bothSides"/>
+            <wp:docPr id="1603963752" name="Рисунок 2"/>
+            <wp:cNvGraphicFramePr>
+              <a:graphicFrameLocks xmlns:a="http://schemas.openxmlformats.org/drawingml/2006/main" noChangeAspect="1"/>
+            </wp:cNvGraphicFramePr>
+            <a:graphic xmlns:a="http://schemas.openxmlformats.org/drawingml/2006/main">
+              <a:graphicData uri="http://schemas.openxmlformats.org/drawingml/2006/picture">
+                <pic:pic xmlns:pic="http://schemas.openxmlformats.org/drawingml/2006/picture">
+                  <pic:nvPicPr>
+                    <pic:cNvPr id="0" name="Picture 2"/>
+                    <pic:cNvPicPr>
+                      <a:picLocks noChangeAspect="1" noChangeArrowheads="1"/>
+                    </pic:cNvPicPr>
+                  </pic:nvPicPr>
+                  <pic:blipFill>
+                    <a:blip r:embed="rId6" cstate="print">
+                      <a:extLst>
+                        <a:ext uri="{28A0092B-C50C-407E-A947-70E740481C1C}">
+                          <a14:useLocalDpi xmlns:a14="http://schemas.microsoft.com/office/drawing/2010/main" val="0"/>
+                        </a:ext>
+                      </a:extLst>
+                    </a:blip>
+                    <a:srcRect/>
+                    <a:stretch>
+                      <a:fillRect/>
+                    </a:stretch>
+                  </pic:blipFill>
+                  <pic:spPr bwMode="auto">
+                    <a:xfrm>
+                      <a:off x="0" y="0"/>
+                      <a:ext cx="5180330" cy="2955925"/>
+                    </a:xfrm>
+                    <a:prstGeom prst="rect">
+                      <a:avLst/>
+                    </a:prstGeom>
+                    <a:noFill/>
+                    <a:ln>
+                      <a:noFill/>
+                    </a:ln>
+                  </pic:spPr>
+                </pic:pic>
+              </a:graphicData>
+            </a:graphic>
+            <wp14:sizeRelH relativeFrom="margin">
+              <wp14:pctWidth>0</wp14:pctWidth>
+            </wp14:sizeRelH>
+            <wp14:sizeRelV relativeFrom="margin">
+              <wp14:pctHeight>0</wp14:pctHeight>
+            </wp14:sizeRelV>
+          </wp:anchor>
+        </w:drawing>
+      </w:r>
+      <w:r>
+        <w:rPr>
+          <w:noProof/>
+          <w:sz w:val="24"/>
+          <w:szCs w:val="24"/>
+          <w:lang w:val="en-US"/>
+        </w:rPr>
+        <w:drawing>
+          <wp:anchor distT="0" distB="0" distL="114300" distR="114300" simplePos="0" relativeHeight="251659264" behindDoc="0" locked="0" layoutInCell="1" allowOverlap="1" wp14:anchorId="2BB0583A" wp14:editId="3B685A62">
+            <wp:simplePos x="0" y="0"/>
+            <wp:positionH relativeFrom="margin">
+              <wp:align>center</wp:align>
+            </wp:positionH>
+            <wp:positionV relativeFrom="paragraph">
+              <wp:posOffset>3802380</wp:posOffset>
+            </wp:positionV>
+            <wp:extent cx="5151120" cy="2950210"/>
+            <wp:effectExtent l="0" t="0" r="0" b="2540"/>
+            <wp:wrapSquare wrapText="bothSides"/>
+            <wp:docPr id="1066076576" name="Рисунок 3"/>
+            <wp:cNvGraphicFramePr>
+              <a:graphicFrameLocks xmlns:a="http://schemas.openxmlformats.org/drawingml/2006/main" noChangeAspect="1"/>
+            </wp:cNvGraphicFramePr>
+            <a:graphic xmlns:a="http://schemas.openxmlformats.org/drawingml/2006/main">
+              <a:graphicData uri="http://schemas.openxmlformats.org/drawingml/2006/picture">
+                <pic:pic xmlns:pic="http://schemas.openxmlformats.org/drawingml/2006/picture">
+                  <pic:nvPicPr>
+                    <pic:cNvPr id="0" name="Picture 3"/>
+                    <pic:cNvPicPr>
+                      <a:picLocks noChangeAspect="1" noChangeArrowheads="1"/>
+                    </pic:cNvPicPr>
+                  </pic:nvPicPr>
+                  <pic:blipFill>
+                    <a:blip r:embed="rId7" cstate="print">
+                      <a:extLst>
+                        <a:ext uri="{28A0092B-C50C-407E-A947-70E740481C1C}">
+                          <a14:useLocalDpi xmlns:a14="http://schemas.microsoft.com/office/drawing/2010/main" val="0"/>
+                        </a:ext>
+                      </a:extLst>
+                    </a:blip>
+                    <a:srcRect/>
+                    <a:stretch>
+                      <a:fillRect/>
+                    </a:stretch>
+                  </pic:blipFill>
+                  <pic:spPr bwMode="auto">
+                    <a:xfrm>
+                      <a:off x="0" y="0"/>
+                      <a:ext cx="5151120" cy="2950210"/>
+                    </a:xfrm>
+                    <a:prstGeom prst="rect">
+                      <a:avLst/>
+                    </a:prstGeom>
+                    <a:noFill/>
+                    <a:ln>
+                      <a:noFill/>
+                    </a:ln>
+                  </pic:spPr>
+                </pic:pic>
+              </a:graphicData>
+            </a:graphic>
+            <wp14:sizeRelH relativeFrom="margin">
+              <wp14:pctWidth>0</wp14:pctWidth>
+            </wp14:sizeRelH>
+            <wp14:sizeRelV relativeFrom="margin">
+              <wp14:pctHeight>0</wp14:pctHeight>
+            </wp14:sizeRelV>
+          </wp:anchor>
+        </w:drawing>
+      </w:r>
+      <w:r>
+        <w:rPr>
+          <w:noProof/>
+          <w:sz w:val="24"/>
+          <w:szCs w:val="24"/>
+          <w:lang w:val="en-US"/>
+        </w:rPr>
+        <w:drawing>
+          <wp:anchor distT="0" distB="0" distL="114300" distR="114300" simplePos="0" relativeHeight="251658240" behindDoc="1" locked="0" layoutInCell="1" allowOverlap="1" wp14:anchorId="5569806F" wp14:editId="42E08C04">
+            <wp:simplePos x="0" y="0"/>
+            <wp:positionH relativeFrom="margin">
+              <wp:align>left</wp:align>
+            </wp:positionH>
+            <wp:positionV relativeFrom="paragraph">
+              <wp:posOffset>0</wp:posOffset>
+            </wp:positionV>
+            <wp:extent cx="6637020" cy="3733800"/>
+            <wp:effectExtent l="0" t="0" r="0" b="0"/>
+            <wp:wrapSquare wrapText="bothSides"/>
+            <wp:docPr id="532829046" name="Рисунок 1"/>
+            <wp:cNvGraphicFramePr>
+              <a:graphicFrameLocks xmlns:a="http://schemas.openxmlformats.org/drawingml/2006/main" noChangeAspect="1"/>
+            </wp:cNvGraphicFramePr>
+            <a:graphic xmlns:a="http://schemas.openxmlformats.org/drawingml/2006/main">
+              <a:graphicData uri="http://schemas.openxmlformats.org/drawingml/2006/picture">
+                <pic:pic xmlns:pic="http://schemas.openxmlformats.org/drawingml/2006/picture">
+                  <pic:nvPicPr>
+                    <pic:cNvPr id="0" name="Picture 1"/>
+                    <pic:cNvPicPr>
+                      <a:picLocks noChangeAspect="1" noChangeArrowheads="1"/>
+                    </pic:cNvPicPr>
+                  </pic:nvPicPr>
+                  <pic:blipFill>
+                    <a:blip r:embed="rId8" cstate="print">
+                      <a:extLst>
+                        <a:ext uri="{28A0092B-C50C-407E-A947-70E740481C1C}">
+                          <a14:useLocalDpi xmlns:a14="http://schemas.microsoft.com/office/drawing/2010/main" val="0"/>
+                        </a:ext>
+                      </a:extLst>
+                    </a:blip>
+                    <a:srcRect/>
+                    <a:stretch>
+                      <a:fillRect/>
+                    </a:stretch>
+                  </pic:blipFill>
+                  <pic:spPr bwMode="auto">
+                    <a:xfrm>
+                      <a:off x="0" y="0"/>
+                      <a:ext cx="6637020" cy="3733800"/>
+                    </a:xfrm>
+                    <a:prstGeom prst="rect">
+                      <a:avLst/>
+                    </a:prstGeom>
+                    <a:noFill/>
+                    <a:ln>
+                      <a:noFill/>
+                    </a:ln>
+                  </pic:spPr>
+                </pic:pic>
+              </a:graphicData>
+            </a:graphic>
+          </wp:anchor>
+        </w:drawing>
       </w:r>
     </w:p>
     <w:sectPr>
@@ -2091,6 +2315,7 @@
   <w:style w:type="character" w:default="1" w:styleId="a0">
     <w:name w:val="Default Paragraph Font"/>
     <w:uiPriority w:val="1"/>
+    <w:semiHidden/>
     <w:unhideWhenUsed/>
   </w:style>
   <w:style w:type="table" w:default="1" w:styleId="a1">

</xml_diff>